<commit_message>
Resolvendo problema de lixo na árvore
</commit_message>
<xml_diff>
--- a/Relatório.docx
+++ b/Relatório.docx
@@ -204,14 +204,132 @@
     </w:p>
     <w:p>
       <w:pPr>
+        <w:contextualSpacing w:val="0"/>
+      </w:pPr>
+      <w:r>
+        <w:rPr>
+          <w:rtl w:val="0"/>
+        </w:rPr>
+      </w:r>
+    </w:p>
+    <w:p>
+      <w:pPr>
+        <w:numPr>
+          <w:ilvl w:val="0"/>
+          <w:numId w:val="3"/>
+        </w:numPr>
+        <w:ind w:left="720" w:hanging="360"/>
+        <w:contextualSpacing w:val="1"/>
+        <w:rPr>
+          <w:u w:val="none"/>
+        </w:rPr>
+      </w:pPr>
+      <w:hyperlink w:anchor="h.ggqfheex67l5">
+        <w:r>
+          <w:rPr>
+            <w:rtl w:val="0"/>
+          </w:rPr>
+          <w:t xml:space="preserve">Instruções para compilar o projeto (usando GCC)</w:t>
+        </w:r>
+      </w:hyperlink>
+      <w:r>
+        <w:rPr>
+          <w:rtl w:val="0"/>
+        </w:rPr>
+        <w:t xml:space="preserve"> _____________ 2</w:t>
+      </w:r>
+    </w:p>
+    <w:p>
+      <w:pPr>
+        <w:numPr>
+          <w:ilvl w:val="0"/>
+          <w:numId w:val="3"/>
+        </w:numPr>
+        <w:ind w:left="720" w:hanging="360"/>
+        <w:contextualSpacing w:val="1"/>
+        <w:rPr>
+          <w:u w:val="none"/>
+        </w:rPr>
+      </w:pPr>
+      <w:hyperlink w:anchor="h.57j6km957mod">
+        <w:r>
+          <w:rPr>
+            <w:rtl w:val="0"/>
+          </w:rPr>
+          <w:t xml:space="preserve">Instruções para executar o projeto</w:t>
+        </w:r>
+      </w:hyperlink>
+      <w:r>
+        <w:rPr>
+          <w:rtl w:val="0"/>
+        </w:rPr>
+        <w:t xml:space="preserve"> _________________________2</w:t>
+      </w:r>
+    </w:p>
+    <w:p>
+      <w:pPr>
+        <w:numPr>
+          <w:ilvl w:val="0"/>
+          <w:numId w:val="3"/>
+        </w:numPr>
+        <w:ind w:left="720" w:hanging="360"/>
+        <w:contextualSpacing w:val="1"/>
+        <w:rPr>
+          <w:u w:val="none"/>
+        </w:rPr>
+      </w:pPr>
+      <w:hyperlink w:anchor="h.azufobm5xw1n">
+        <w:r>
+          <w:rPr>
+            <w:rtl w:val="0"/>
+          </w:rPr>
+          <w:t xml:space="preserve">Links pra download</w:t>
+        </w:r>
+      </w:hyperlink>
+      <w:r>
+        <w:rPr>
+          <w:rtl w:val="0"/>
+        </w:rPr>
+        <w:t xml:space="preserve"> _____________________________________ 3</w:t>
+      </w:r>
+    </w:p>
+    <w:p>
+      <w:pPr>
+        <w:contextualSpacing w:val="0"/>
+      </w:pPr>
+      <w:r>
+        <w:rPr>
+          <w:rtl w:val="0"/>
+        </w:rPr>
+      </w:r>
+    </w:p>
+    <w:p>
+      <w:r>
+        <w:br w:type="page"/>
+      </w:r>
+    </w:p>
+    <w:p>
+      <w:pPr>
+        <w:contextualSpacing w:val="0"/>
+      </w:pPr>
+      <w:r>
+        <w:rPr>
+          <w:rtl w:val="0"/>
+        </w:rPr>
+      </w:r>
+    </w:p>
+    <w:p>
+      <w:pPr>
         <w:pStyle w:val="Heading1"/>
         <w:numPr>
           <w:ilvl w:val="0"/>
-          <w:numId w:val="2"/>
+          <w:numId w:val="4"/>
         </w:numPr>
         <w:ind w:left="360" w:hanging="360"/>
         <w:rPr/>
       </w:pPr>
+      <w:bookmarkStart w:colFirst="0" w:colLast="0" w:name="h.ggqfheex67l5" w:id="0"/>
+      <w:bookmarkEnd w:id="0"/>
       <w:r>
         <w:rPr>
           <w:rtl w:val="0"/>
@@ -268,11 +386,13 @@
         <w:pStyle w:val="Heading1"/>
         <w:numPr>
           <w:ilvl w:val="0"/>
-          <w:numId w:val="2"/>
+          <w:numId w:val="4"/>
         </w:numPr>
         <w:ind w:left="360" w:hanging="360"/>
         <w:rPr/>
       </w:pPr>
+      <w:bookmarkStart w:colFirst="0" w:colLast="0" w:name="h.57j6km957mod" w:id="1"/>
+      <w:bookmarkEnd w:id="1"/>
       <w:r>
         <w:rPr>
           <w:rtl w:val="0"/>
@@ -347,19 +467,66 @@
     </w:p>
     <w:p>
       <w:pPr>
-        <w:ind w:left="360" w:firstLine="0"/>
-        <w:contextualSpacing w:val="0"/>
-      </w:pPr>
-      <w:r>
-        <w:rPr>
-          <w:rtl w:val="0"/>
-        </w:rPr>
-        <w:t xml:space="preserve">Por exemplo, se o usuário deseja inserir fórmulas lógicas basta executar o programa e passar como parâmetro o arquivo de produções para a gramática lógica:</w:t>
-      </w:r>
-    </w:p>
-    <w:p>
-      <w:pPr>
-        <w:ind w:left="360" w:firstLine="0"/>
+        <w:pStyle w:val="Heading2"/>
+        <w:numPr>
+          <w:ilvl w:val="0"/>
+          <w:numId w:val="1"/>
+        </w:numPr>
+        <w:ind w:left="720" w:hanging="360"/>
+        <w:contextualSpacing w:val="1"/>
+        <w:rPr>
+          <w:u w:val="none"/>
+        </w:rPr>
+      </w:pPr>
+      <w:bookmarkStart w:colFirst="0" w:colLast="0" w:name="h.mxifg5zchldf" w:id="2"/>
+      <w:bookmarkEnd w:id="2"/>
+      <w:r>
+        <w:rPr>
+          <w:rtl w:val="0"/>
+        </w:rPr>
+        <w:t xml:space="preserve">Exemplo:</w:t>
+      </w:r>
+    </w:p>
+    <w:p>
+      <w:pPr>
+        <w:ind w:left="720" w:firstLine="0"/>
+        <w:contextualSpacing w:val="0"/>
+      </w:pPr>
+      <w:r>
+        <w:rPr>
+          <w:rtl w:val="0"/>
+        </w:rPr>
+        <w:t xml:space="preserve">Se deseja analisar a cadeia </w:t>
+      </w:r>
+      <w:r>
+        <w:rPr>
+          <w:b w:val="1"/>
+          <w:rtl w:val="0"/>
+        </w:rPr>
+        <w:t xml:space="preserve">!p</w:t>
+      </w:r>
+      <w:r>
+        <w:rPr>
+          <w:rtl w:val="0"/>
+        </w:rPr>
+        <w:t xml:space="preserve">, devemos carregar as produções lógicas (pois a cadeia se trata de uma expressão lógica).</w:t>
+      </w:r>
+    </w:p>
+    <w:p>
+      <w:pPr>
+        <w:ind w:left="720" w:firstLine="0"/>
+        <w:contextualSpacing w:val="0"/>
+      </w:pPr>
+      <w:r>
+        <w:rPr>
+          <w:rtl w:val="0"/>
+        </w:rPr>
+        <w:t xml:space="preserve">Digitaremos então:</w:t>
+      </w:r>
+    </w:p>
+    <w:p>
+      <w:pPr>
+        <w:ind w:left="720" w:firstLine="0"/>
         <w:contextualSpacing w:val="0"/>
         <w:jc w:val="center"/>
       </w:pPr>
@@ -371,6 +538,13 @@
           <w:rtl w:val="0"/>
         </w:rPr>
         <w:t xml:space="preserve"> analisador.exe prod-logica.txt [Enter]</w:t>
+      </w:r>
+      <w:r>
+        <w:rPr>
+          <w:rFonts w:ascii="Consolas" w:cs="Consolas" w:eastAsia="Consolas" w:hAnsi="Consolas"/>
+          <w:rtl w:val="0"/>
+        </w:rPr>
+        <w:t xml:space="preserve"> </w:t>
       </w:r>
       <w:r>
         <w:rPr>
@@ -436,35 +610,65 @@
     </w:p>
     <w:p>
       <w:pPr>
-        <w:contextualSpacing w:val="0"/>
-      </w:pPr>
-      <w:r>
-        <w:rPr>
-          <w:rtl w:val="0"/>
-        </w:rPr>
-        <w:t xml:space="preserve">Ao fim de toda análise bem sucedida (em que a entrada corresponda às regras de produções selecionadas) será exibida a árvore de transições. Somente as posições relevantes serão exibidas.</w:t>
-      </w:r>
-    </w:p>
-    <w:p>
-      <w:pPr>
-        <w:contextualSpacing w:val="0"/>
-      </w:pPr>
-      <w:r>
-        <w:rPr>
-          <w:rtl w:val="0"/>
-        </w:rPr>
-        <w:t xml:space="preserve">Como a árvore foi abstraída usando um vetor, decidi exibí-la por meio de uma tabela com duas colunas.</w:t>
-      </w:r>
-    </w:p>
-    <w:p>
-      <w:pPr>
-        <w:contextualSpacing w:val="0"/>
-      </w:pPr>
-      <w:r>
-        <w:rPr>
-          <w:rtl w:val="0"/>
-        </w:rPr>
-        <w:t xml:space="preserve">Na coluna da esquerda estarão os índices ou posições da árvore e na coluna da direita estarão os elementos contidos em cada posição.</w:t>
+        <w:ind w:left="720" w:firstLine="0"/>
+        <w:contextualSpacing w:val="0"/>
+      </w:pPr>
+      <w:r>
+        <w:rPr>
+          <w:rtl w:val="0"/>
+        </w:rPr>
+        <w:t xml:space="preserve">A partir daqui o programa já recebe a cadeia que se deseja analisar. </w:t>
+      </w:r>
+    </w:p>
+    <w:p>
+      <w:pPr>
+        <w:ind w:left="720" w:firstLine="0"/>
+        <w:contextualSpacing w:val="0"/>
+      </w:pPr>
+      <w:r>
+        <w:rPr>
+          <w:rtl w:val="0"/>
+        </w:rPr>
+        <w:t xml:space="preserve">Por conta da dificuldade em representar as árvores de transições num arquivo de saída de análise de amostras, este programa somente exibe as árvores de transições na tela após a entrada de cadeias uma a uma, ou seja, a cada cadeia digitada e confirmada, a análise será feita e a árvore aparecerá ao fim da análise caso sejam bem sucedidas. </w:t>
+      </w:r>
+    </w:p>
+    <w:p>
+      <w:pPr>
+        <w:ind w:left="720" w:firstLine="0"/>
+        <w:contextualSpacing w:val="0"/>
+      </w:pPr>
+      <w:r>
+        <w:rPr>
+          <w:rtl w:val="0"/>
+        </w:rPr>
+        <w:t xml:space="preserve">A partir daqui já podemos digitar as cadeias que queremos análisar. Como amostra digitamos então a cadeia </w:t>
+      </w:r>
+      <w:r>
+        <w:rPr>
+          <w:b w:val="1"/>
+          <w:rtl w:val="0"/>
+        </w:rPr>
+        <w:t xml:space="preserve">!p</w:t>
+      </w:r>
+      <w:r>
+        <w:rPr>
+          <w:rtl w:val="0"/>
+        </w:rPr>
+        <w:t xml:space="preserve"> e confirmamos com </w:t>
+      </w:r>
+      <w:r>
+        <w:rPr>
+          <w:b w:val="1"/>
+          <w:i w:val="1"/>
+          <w:rtl w:val="0"/>
+        </w:rPr>
+        <w:t xml:space="preserve">[Enter]</w:t>
+      </w:r>
+      <w:r>
+        <w:rPr>
+          <w:rtl w:val="0"/>
+        </w:rPr>
+        <w:t xml:space="preserve">.</w:t>
       </w:r>
     </w:p>
     <w:p>
@@ -513,8 +717,181 @@
     </w:p>
     <w:p>
       <w:pPr>
-        <w:spacing w:after="160" w:before="0" w:line="259" w:lineRule="auto"/>
-        <w:ind w:left="720" w:firstLine="0"/>
+        <w:contextualSpacing w:val="0"/>
+      </w:pPr>
+      <w:r>
+        <w:rPr>
+          <w:rtl w:val="0"/>
+        </w:rPr>
+      </w:r>
+    </w:p>
+    <w:p>
+      <w:pPr>
+        <w:ind w:left="0" w:firstLine="0"/>
+        <w:contextualSpacing w:val="0"/>
+      </w:pPr>
+      <w:r>
+        <w:rPr>
+          <w:rtl w:val="0"/>
+        </w:rPr>
+        <w:t xml:space="preserve">Como dito, ao fim de toda análise bem sucedida (em que a entrada corresponda às regras de produções selecionadas) será exibida a árvore de transições. Somente as posições relevantes serão exibidas.</w:t>
+      </w:r>
+    </w:p>
+    <w:p>
+      <w:pPr>
+        <w:ind w:left="0" w:firstLine="0"/>
+        <w:contextualSpacing w:val="0"/>
+      </w:pPr>
+      <w:r>
+        <w:rPr>
+          <w:rtl w:val="0"/>
+        </w:rPr>
+        <w:t xml:space="preserve">Como a árvore foi abstraída usando um vetor, decidi exibí-la por meio de uma tabela com duas colunas.</w:t>
+      </w:r>
+    </w:p>
+    <w:p>
+      <w:pPr>
+        <w:ind w:left="0" w:firstLine="0"/>
+        <w:contextualSpacing w:val="0"/>
+      </w:pPr>
+      <w:r>
+        <w:rPr>
+          <w:rtl w:val="0"/>
+        </w:rPr>
+        <w:t xml:space="preserve">Na coluna da esquerda estarão os índices ou posições da árvore e na coluna da direita estarão os elementos contidos em cada posição.</w:t>
+      </w:r>
+    </w:p>
+    <w:p>
+      <w:pPr>
+        <w:ind w:left="0" w:firstLine="0"/>
+        <w:contextualSpacing w:val="0"/>
+      </w:pPr>
+      <w:r>
+        <w:rPr>
+          <w:rtl w:val="0"/>
+        </w:rPr>
+        <w:t xml:space="preserve">No caso da última amostra (</w:t>
+      </w:r>
+      <w:r>
+        <w:rPr>
+          <w:b w:val="1"/>
+          <w:rtl w:val="0"/>
+        </w:rPr>
+        <w:t xml:space="preserve">!p</w:t>
+      </w:r>
+      <w:r>
+        <w:rPr>
+          <w:rtl w:val="0"/>
+        </w:rPr>
+        <w:t xml:space="preserve">) temos como resultado a tabela:</w:t>
+      </w:r>
+    </w:p>
+    <w:p>
+      <w:pPr>
+        <w:contextualSpacing w:val="0"/>
+      </w:pPr>
+      <w:r>
+        <w:rPr>
+          <w:rFonts w:ascii="Consolas" w:cs="Consolas" w:eastAsia="Consolas" w:hAnsi="Consolas"/>
+          <w:rtl w:val="0"/>
+        </w:rPr>
+        <w:t xml:space="preserve">+----+--+</w:t>
+        <w:br w:type="textWrapping"/>
+        <w:t xml:space="preserve">|  0 |S |</w:t>
+        <w:br w:type="textWrapping"/>
+        <w:t xml:space="preserve">+----+--+</w:t>
+        <w:br w:type="textWrapping"/>
+        <w:t xml:space="preserve">|  1 |! |</w:t>
+        <w:br w:type="textWrapping"/>
+        <w:t xml:space="preserve">+----+--+</w:t>
+        <w:br w:type="textWrapping"/>
+        <w:t xml:space="preserve">|  2 |S |</w:t>
+        <w:br w:type="textWrapping"/>
+        <w:t xml:space="preserve">+----+--+</w:t>
+        <w:br w:type="textWrapping"/>
+        <w:t xml:space="preserve">|  5 |p |</w:t>
+        <w:br w:type="textWrapping"/>
+        <w:t xml:space="preserve">+----+--+</w:t>
+      </w:r>
+    </w:p>
+    <w:p>
+      <w:pPr>
+        <w:ind w:left="0" w:firstLine="0"/>
+        <w:contextualSpacing w:val="0"/>
+      </w:pPr>
+      <w:r>
+        <w:rPr>
+          <w:rtl w:val="0"/>
+        </w:rPr>
+      </w:r>
+    </w:p>
+    <w:p>
+      <w:pPr>
+        <w:ind w:left="0" w:firstLine="0"/>
+        <w:contextualSpacing w:val="0"/>
+      </w:pPr>
+      <w:r>
+        <w:rPr>
+          <w:rtl w:val="0"/>
+        </w:rPr>
+        <w:t xml:space="preserve">onde a raíz da árvore é o símbolo inicial </w:t>
+      </w:r>
+      <w:r>
+        <w:rPr>
+          <w:b w:val="1"/>
+          <w:rtl w:val="0"/>
+        </w:rPr>
+        <w:t xml:space="preserve">S</w:t>
+      </w:r>
+      <w:r>
+        <w:rPr>
+          <w:rtl w:val="0"/>
+        </w:rPr>
+        <w:t xml:space="preserve">, que foi substituído pela produção </w:t>
+      </w:r>
+      <w:r>
+        <w:rPr>
+          <w:b w:val="1"/>
+          <w:rtl w:val="0"/>
+        </w:rPr>
+        <w:t xml:space="preserve">!S</w:t>
+      </w:r>
+      <w:r>
+        <w:rPr>
+          <w:rtl w:val="0"/>
+        </w:rPr>
+        <w:t xml:space="preserve"> e que, por fim, teve o </w:t>
+      </w:r>
+      <w:r>
+        <w:rPr>
+          <w:b w:val="1"/>
+          <w:rtl w:val="0"/>
+        </w:rPr>
+        <w:t xml:space="preserve">S </w:t>
+      </w:r>
+      <w:r>
+        <w:rPr>
+          <w:rtl w:val="0"/>
+        </w:rPr>
+        <w:t xml:space="preserve">substituído por </w:t>
+      </w:r>
+      <w:r>
+        <w:rPr>
+          <w:b w:val="1"/>
+          <w:rtl w:val="0"/>
+        </w:rPr>
+        <w:t xml:space="preserve">p</w:t>
+      </w:r>
+      <w:r>
+        <w:rPr>
+          <w:rtl w:val="0"/>
+        </w:rPr>
+        <w:t xml:space="preserve"> compondo a cadeia.</w:t>
+      </w:r>
+    </w:p>
+    <w:p>
+      <w:pPr>
+        <w:ind w:left="0" w:firstLine="0"/>
         <w:contextualSpacing w:val="0"/>
       </w:pPr>
       <w:r>
@@ -528,11 +905,13 @@
         <w:pStyle w:val="Heading1"/>
         <w:numPr>
           <w:ilvl w:val="0"/>
-          <w:numId w:val="1"/>
+          <w:numId w:val="2"/>
         </w:numPr>
         <w:ind w:left="360" w:hanging="360"/>
         <w:rPr/>
       </w:pPr>
+      <w:bookmarkStart w:colFirst="0" w:colLast="0" w:name="h.azufobm5xw1n" w:id="3"/>
+      <w:bookmarkEnd w:id="3"/>
       <w:r>
         <w:rPr>
           <w:rtl w:val="0"/>
@@ -544,8 +923,8 @@
       <w:pPr>
         <w:contextualSpacing w:val="0"/>
       </w:pPr>
-      <w:bookmarkStart w:colFirst="0" w:colLast="0" w:name="h.gjdgxs" w:id="0"/>
-      <w:bookmarkEnd w:id="0"/>
+      <w:bookmarkStart w:colFirst="0" w:colLast="0" w:name="h.gjdgxs" w:id="4"/>
+      <w:bookmarkEnd w:id="4"/>
       <w:r>
         <w:rPr>
           <w:b w:val="1"/>
@@ -561,6 +940,10 @@
       </w:r>
     </w:p>
     <w:sectPr>
+      <w:headerReference r:id="rId7" w:type="default"/>
+      <w:headerReference r:id="rId8" w:type="first"/>
+      <w:footerReference r:id="rId9" w:type="default"/>
+      <w:footerReference r:id="rId10" w:type="first"/>
       <w:pgSz w:h="16838.0" w:w="11906.0"/>
       <w:pgMar w:bottom="1417" w:top="1417" w:left="1701" w:right="1701"/>
       <w:pgNumType w:start="0"/>
@@ -570,101 +953,393 @@
 </w:document>
 </file>
 
+<file path=word/footer1.xml><?xml version="1.0" encoding="utf-8"?>
+<w:ftr xmlns:mc="http://schemas.openxmlformats.org/markup-compatibility/2006" xmlns:o="urn:schemas-microsoft-com:office:office" xmlns:r="http://schemas.openxmlformats.org/officeDocument/2006/relationships" xmlns:m="http://schemas.openxmlformats.org/officeDocument/2006/math" xmlns:v="urn:schemas-microsoft-com:vml" xmlns:wp="http://schemas.openxmlformats.org/drawingml/2006/wordprocessingDrawing" xmlns:w10="urn:schemas-microsoft-com:office:word" xmlns:w="http://schemas.openxmlformats.org/wordprocessingml/2006/main" xmlns:wne="http://schemas.microsoft.com/office/word/2006/wordml" xmlns:sl="http://schemas.openxmlformats.org/schemaLibrary/2006/main" xmlns:a="http://schemas.openxmlformats.org/drawingml/2006/main" xmlns:pic="http://schemas.openxmlformats.org/drawingml/2006/picture" xmlns:c="http://schemas.openxmlformats.org/drawingml/2006/chart" xmlns:lc="http://schemas.openxmlformats.org/drawingml/2006/lockedCanvas" xmlns:dgm="http://schemas.openxmlformats.org/drawingml/2006/diagram" xmlns:wps="http://schemas.microsoft.com/office/word/2010/wordprocessingShape" xmlns:wpg="http://schemas.microsoft.com/office/word/2010/wordprocessingGroup">
+  <w:p>
+    <w:pPr>
+      <w:contextualSpacing w:val="0"/>
+    </w:pPr>
+    <w:r>
+      <w:rPr>
+        <w:rtl w:val="0"/>
+      </w:rPr>
+    </w:r>
+  </w:p>
+</w:ftr>
+</file>
+
+<file path=word/footer2.xml><?xml version="1.0" encoding="utf-8"?>
+<w:ftr xmlns:mc="http://schemas.openxmlformats.org/markup-compatibility/2006" xmlns:o="urn:schemas-microsoft-com:office:office" xmlns:r="http://schemas.openxmlformats.org/officeDocument/2006/relationships" xmlns:m="http://schemas.openxmlformats.org/officeDocument/2006/math" xmlns:v="urn:schemas-microsoft-com:vml" xmlns:wp="http://schemas.openxmlformats.org/drawingml/2006/wordprocessingDrawing" xmlns:w10="urn:schemas-microsoft-com:office:word" xmlns:w="http://schemas.openxmlformats.org/wordprocessingml/2006/main" xmlns:wne="http://schemas.microsoft.com/office/word/2006/wordml" xmlns:sl="http://schemas.openxmlformats.org/schemaLibrary/2006/main" xmlns:a="http://schemas.openxmlformats.org/drawingml/2006/main" xmlns:pic="http://schemas.openxmlformats.org/drawingml/2006/picture" xmlns:c="http://schemas.openxmlformats.org/drawingml/2006/chart" xmlns:lc="http://schemas.openxmlformats.org/drawingml/2006/lockedCanvas" xmlns:dgm="http://schemas.openxmlformats.org/drawingml/2006/diagram" xmlns:wps="http://schemas.microsoft.com/office/word/2010/wordprocessingShape" xmlns:wpg="http://schemas.microsoft.com/office/word/2010/wordprocessingGroup">
+  <w:p>
+    <w:pPr>
+      <w:contextualSpacing w:val="0"/>
+      <w:jc w:val="right"/>
+    </w:pPr>
+    <w:fldSimple w:instr="PAGE" w:fldLock="0" w:dirty="0">
+      <w:r>
+        <w:rPr/>
+      </w:r>
+    </w:fldSimple>
+    <w:r>
+      <w:rPr>
+        <w:rtl w:val="0"/>
+      </w:rPr>
+    </w:r>
+  </w:p>
+</w:ftr>
+</file>
+
+<file path=word/header1.xml><?xml version="1.0" encoding="utf-8"?>
+<w:hdr xmlns:mc="http://schemas.openxmlformats.org/markup-compatibility/2006" xmlns:o="urn:schemas-microsoft-com:office:office" xmlns:r="http://schemas.openxmlformats.org/officeDocument/2006/relationships" xmlns:m="http://schemas.openxmlformats.org/officeDocument/2006/math" xmlns:v="urn:schemas-microsoft-com:vml" xmlns:wp="http://schemas.openxmlformats.org/drawingml/2006/wordprocessingDrawing" xmlns:w10="urn:schemas-microsoft-com:office:word" xmlns:w="http://schemas.openxmlformats.org/wordprocessingml/2006/main" xmlns:wne="http://schemas.microsoft.com/office/word/2006/wordml" xmlns:sl="http://schemas.openxmlformats.org/schemaLibrary/2006/main" xmlns:a="http://schemas.openxmlformats.org/drawingml/2006/main" xmlns:pic="http://schemas.openxmlformats.org/drawingml/2006/picture" xmlns:c="http://schemas.openxmlformats.org/drawingml/2006/chart" xmlns:lc="http://schemas.openxmlformats.org/drawingml/2006/lockedCanvas" xmlns:dgm="http://schemas.openxmlformats.org/drawingml/2006/diagram" xmlns:wps="http://schemas.microsoft.com/office/word/2010/wordprocessingShape" xmlns:wpg="http://schemas.microsoft.com/office/word/2010/wordprocessingGroup">
+  <w:p>
+    <w:pPr>
+      <w:contextualSpacing w:val="0"/>
+    </w:pPr>
+    <w:r>
+      <w:rPr>
+        <w:rtl w:val="0"/>
+      </w:rPr>
+    </w:r>
+  </w:p>
+</w:hdr>
+</file>
+
+<file path=word/header2.xml><?xml version="1.0" encoding="utf-8"?>
+<w:hdr xmlns:mc="http://schemas.openxmlformats.org/markup-compatibility/2006" xmlns:o="urn:schemas-microsoft-com:office:office" xmlns:r="http://schemas.openxmlformats.org/officeDocument/2006/relationships" xmlns:m="http://schemas.openxmlformats.org/officeDocument/2006/math" xmlns:v="urn:schemas-microsoft-com:vml" xmlns:wp="http://schemas.openxmlformats.org/drawingml/2006/wordprocessingDrawing" xmlns:w10="urn:schemas-microsoft-com:office:word" xmlns:w="http://schemas.openxmlformats.org/wordprocessingml/2006/main" xmlns:wne="http://schemas.microsoft.com/office/word/2006/wordml" xmlns:sl="http://schemas.openxmlformats.org/schemaLibrary/2006/main" xmlns:a="http://schemas.openxmlformats.org/drawingml/2006/main" xmlns:pic="http://schemas.openxmlformats.org/drawingml/2006/picture" xmlns:c="http://schemas.openxmlformats.org/drawingml/2006/chart" xmlns:lc="http://schemas.openxmlformats.org/drawingml/2006/lockedCanvas" xmlns:dgm="http://schemas.openxmlformats.org/drawingml/2006/diagram" xmlns:wps="http://schemas.microsoft.com/office/word/2010/wordprocessingShape" xmlns:wpg="http://schemas.microsoft.com/office/word/2010/wordprocessingGroup">
+  <w:p>
+    <w:pPr>
+      <w:contextualSpacing w:val="0"/>
+      <w:jc w:val="right"/>
+    </w:pPr>
+    <w:fldSimple w:instr="PAGE" w:fldLock="0" w:dirty="0">
+      <w:r>
+        <w:rPr/>
+      </w:r>
+    </w:fldSimple>
+    <w:r>
+      <w:rPr>
+        <w:rtl w:val="0"/>
+      </w:rPr>
+    </w:r>
+  </w:p>
+</w:hdr>
+</file>
+
 <file path=word/numbering.xml><?xml version="1.0" encoding="utf-8"?>
 <w:numbering xmlns:mc="http://schemas.openxmlformats.org/markup-compatibility/2006" xmlns:o="urn:schemas-microsoft-com:office:office" xmlns:r="http://schemas.openxmlformats.org/officeDocument/2006/relationships" xmlns:m="http://schemas.openxmlformats.org/officeDocument/2006/math" xmlns:v="urn:schemas-microsoft-com:vml" xmlns:wp="http://schemas.openxmlformats.org/drawingml/2006/wordprocessingDrawing" xmlns:w10="urn:schemas-microsoft-com:office:word" xmlns:w="http://schemas.openxmlformats.org/wordprocessingml/2006/main" xmlns:wne="http://schemas.microsoft.com/office/word/2006/wordml" xmlns:sl="http://schemas.openxmlformats.org/schemaLibrary/2006/main" xmlns:a="http://schemas.openxmlformats.org/drawingml/2006/main" xmlns:pic="http://schemas.openxmlformats.org/drawingml/2006/picture" xmlns:c="http://schemas.openxmlformats.org/drawingml/2006/chart" xmlns:lc="http://schemas.openxmlformats.org/drawingml/2006/lockedCanvas" xmlns:dgm="http://schemas.openxmlformats.org/drawingml/2006/diagram" xmlns:wps="http://schemas.microsoft.com/office/word/2010/wordprocessingShape" xmlns:wpg="http://schemas.microsoft.com/office/word/2010/wordprocessingGroup">
   <w:abstractNum w:abstractNumId="1">
     <w:lvl w:ilvl="0">
-      <w:start w:val="3"/>
-      <w:numFmt w:val="decimal"/>
+      <w:start w:val="1"/>
+      <w:numFmt w:val="upperLetter"/>
       <w:lvlText w:val="%1."/>
       <w:lvlJc w:val="left"/>
       <w:pPr>
-        <w:ind w:left="360" w:firstLine="0"/>
-      </w:pPr>
-      <w:rPr/>
+        <w:ind w:left="720" w:firstLine="360"/>
+      </w:pPr>
+      <w:rPr>
+        <w:u w:val="none"/>
+      </w:rPr>
     </w:lvl>
     <w:lvl w:ilvl="1">
       <w:start w:val="1"/>
-      <w:numFmt w:val="decimal"/>
-      <w:lvlText w:val="%1.%2."/>
-      <w:lvlJc w:val="left"/>
-      <w:pPr>
-        <w:ind w:left="792" w:firstLine="360"/>
-      </w:pPr>
-      <w:rPr/>
+      <w:numFmt w:val="lowerLetter"/>
+      <w:lvlText w:val="%2."/>
+      <w:lvlJc w:val="left"/>
+      <w:pPr>
+        <w:ind w:left="1440" w:firstLine="1080"/>
+      </w:pPr>
+      <w:rPr>
+        <w:u w:val="none"/>
+      </w:rPr>
     </w:lvl>
     <w:lvl w:ilvl="2">
       <w:start w:val="1"/>
-      <w:numFmt w:val="decimal"/>
-      <w:lvlText w:val="%1.%2.%3."/>
-      <w:lvlJc w:val="left"/>
-      <w:pPr>
-        <w:ind w:left="1224" w:firstLine="720"/>
-      </w:pPr>
-      <w:rPr/>
+      <w:numFmt w:val="lowerRoman"/>
+      <w:lvlText w:val="%3."/>
+      <w:lvlJc w:val="right"/>
+      <w:pPr>
+        <w:ind w:left="2160" w:firstLine="1800"/>
+      </w:pPr>
+      <w:rPr>
+        <w:u w:val="none"/>
+      </w:rPr>
     </w:lvl>
     <w:lvl w:ilvl="3">
       <w:start w:val="1"/>
       <w:numFmt w:val="decimal"/>
-      <w:lvlText w:val="%1.%2.%3.%4."/>
-      <w:lvlJc w:val="left"/>
-      <w:pPr>
-        <w:ind w:left="1728" w:firstLine="1080.0000000000002"/>
-      </w:pPr>
-      <w:rPr/>
+      <w:lvlText w:val="%4."/>
+      <w:lvlJc w:val="left"/>
+      <w:pPr>
+        <w:ind w:left="2880" w:firstLine="2520"/>
+      </w:pPr>
+      <w:rPr>
+        <w:u w:val="none"/>
+      </w:rPr>
     </w:lvl>
     <w:lvl w:ilvl="4">
       <w:start w:val="1"/>
-      <w:numFmt w:val="decimal"/>
-      <w:lvlText w:val="%1.%2.%3.%4.%5."/>
-      <w:lvlJc w:val="left"/>
-      <w:pPr>
-        <w:ind w:left="2232" w:firstLine="1440"/>
-      </w:pPr>
-      <w:rPr/>
+      <w:numFmt w:val="lowerLetter"/>
+      <w:lvlText w:val="%5."/>
+      <w:lvlJc w:val="left"/>
+      <w:pPr>
+        <w:ind w:left="3600" w:firstLine="3240"/>
+      </w:pPr>
+      <w:rPr>
+        <w:u w:val="none"/>
+      </w:rPr>
     </w:lvl>
     <w:lvl w:ilvl="5">
       <w:start w:val="1"/>
-      <w:numFmt w:val="decimal"/>
-      <w:lvlText w:val="%1.%2.%3.%4.%5.%6."/>
-      <w:lvlJc w:val="left"/>
-      <w:pPr>
-        <w:ind w:left="2736" w:firstLine="1800.0000000000002"/>
-      </w:pPr>
-      <w:rPr/>
+      <w:numFmt w:val="lowerRoman"/>
+      <w:lvlText w:val="%6."/>
+      <w:lvlJc w:val="right"/>
+      <w:pPr>
+        <w:ind w:left="4320" w:firstLine="3960"/>
+      </w:pPr>
+      <w:rPr>
+        <w:u w:val="none"/>
+      </w:rPr>
     </w:lvl>
     <w:lvl w:ilvl="6">
       <w:start w:val="1"/>
       <w:numFmt w:val="decimal"/>
-      <w:lvlText w:val="%1.%2.%3.%4.%5.%6.%7."/>
-      <w:lvlJc w:val="left"/>
-      <w:pPr>
-        <w:ind w:left="3240" w:firstLine="2160"/>
-      </w:pPr>
-      <w:rPr/>
+      <w:lvlText w:val="%7."/>
+      <w:lvlJc w:val="left"/>
+      <w:pPr>
+        <w:ind w:left="5040" w:firstLine="4680"/>
+      </w:pPr>
+      <w:rPr>
+        <w:u w:val="none"/>
+      </w:rPr>
     </w:lvl>
     <w:lvl w:ilvl="7">
       <w:start w:val="1"/>
-      <w:numFmt w:val="decimal"/>
-      <w:lvlText w:val="%1.%2.%3.%4.%5.%6.%7.%8."/>
-      <w:lvlJc w:val="left"/>
-      <w:pPr>
-        <w:ind w:left="3744" w:firstLine="2519.9999999999995"/>
-      </w:pPr>
-      <w:rPr/>
+      <w:numFmt w:val="lowerLetter"/>
+      <w:lvlText w:val="%8."/>
+      <w:lvlJc w:val="left"/>
+      <w:pPr>
+        <w:ind w:left="5760" w:firstLine="5400"/>
+      </w:pPr>
+      <w:rPr>
+        <w:u w:val="none"/>
+      </w:rPr>
     </w:lvl>
     <w:lvl w:ilvl="8">
       <w:start w:val="1"/>
-      <w:numFmt w:val="decimal"/>
-      <w:lvlText w:val="%1.%2.%3.%4.%5.%6.%7.%8.%9."/>
-      <w:lvlJc w:val="left"/>
-      <w:pPr>
-        <w:ind w:left="4320" w:firstLine="2880"/>
-      </w:pPr>
-      <w:rPr/>
+      <w:numFmt w:val="lowerRoman"/>
+      <w:lvlText w:val="%9."/>
+      <w:lvlJc w:val="right"/>
+      <w:pPr>
+        <w:ind w:left="6480" w:firstLine="6120"/>
+      </w:pPr>
+      <w:rPr>
+        <w:u w:val="none"/>
+      </w:rPr>
     </w:lvl>
   </w:abstractNum>
   <w:abstractNum w:abstractNumId="2">
+    <w:lvl w:ilvl="0">
+      <w:start w:val="3"/>
+      <w:numFmt w:val="decimal"/>
+      <w:lvlText w:val="%1."/>
+      <w:lvlJc w:val="left"/>
+      <w:pPr>
+        <w:ind w:left="360" w:firstLine="0"/>
+      </w:pPr>
+      <w:rPr/>
+    </w:lvl>
+    <w:lvl w:ilvl="1">
+      <w:start w:val="1"/>
+      <w:numFmt w:val="decimal"/>
+      <w:lvlText w:val="%1.%2."/>
+      <w:lvlJc w:val="left"/>
+      <w:pPr>
+        <w:ind w:left="792" w:firstLine="360"/>
+      </w:pPr>
+      <w:rPr/>
+    </w:lvl>
+    <w:lvl w:ilvl="2">
+      <w:start w:val="1"/>
+      <w:numFmt w:val="decimal"/>
+      <w:lvlText w:val="%1.%2.%3."/>
+      <w:lvlJc w:val="left"/>
+      <w:pPr>
+        <w:ind w:left="1224" w:firstLine="720"/>
+      </w:pPr>
+      <w:rPr/>
+    </w:lvl>
+    <w:lvl w:ilvl="3">
+      <w:start w:val="1"/>
+      <w:numFmt w:val="decimal"/>
+      <w:lvlText w:val="%1.%2.%3.%4."/>
+      <w:lvlJc w:val="left"/>
+      <w:pPr>
+        <w:ind w:left="1728" w:firstLine="1080.0000000000002"/>
+      </w:pPr>
+      <w:rPr/>
+    </w:lvl>
+    <w:lvl w:ilvl="4">
+      <w:start w:val="1"/>
+      <w:numFmt w:val="decimal"/>
+      <w:lvlText w:val="%1.%2.%3.%4.%5."/>
+      <w:lvlJc w:val="left"/>
+      <w:pPr>
+        <w:ind w:left="2232" w:firstLine="1440"/>
+      </w:pPr>
+      <w:rPr/>
+    </w:lvl>
+    <w:lvl w:ilvl="5">
+      <w:start w:val="1"/>
+      <w:numFmt w:val="decimal"/>
+      <w:lvlText w:val="%1.%2.%3.%4.%5.%6."/>
+      <w:lvlJc w:val="left"/>
+      <w:pPr>
+        <w:ind w:left="2736" w:firstLine="1800.0000000000002"/>
+      </w:pPr>
+      <w:rPr/>
+    </w:lvl>
+    <w:lvl w:ilvl="6">
+      <w:start w:val="1"/>
+      <w:numFmt w:val="decimal"/>
+      <w:lvlText w:val="%1.%2.%3.%4.%5.%6.%7."/>
+      <w:lvlJc w:val="left"/>
+      <w:pPr>
+        <w:ind w:left="3240" w:firstLine="2160"/>
+      </w:pPr>
+      <w:rPr/>
+    </w:lvl>
+    <w:lvl w:ilvl="7">
+      <w:start w:val="1"/>
+      <w:numFmt w:val="decimal"/>
+      <w:lvlText w:val="%1.%2.%3.%4.%5.%6.%7.%8."/>
+      <w:lvlJc w:val="left"/>
+      <w:pPr>
+        <w:ind w:left="3744" w:firstLine="2519.9999999999995"/>
+      </w:pPr>
+      <w:rPr/>
+    </w:lvl>
+    <w:lvl w:ilvl="8">
+      <w:start w:val="1"/>
+      <w:numFmt w:val="decimal"/>
+      <w:lvlText w:val="%1.%2.%3.%4.%5.%6.%7.%8.%9."/>
+      <w:lvlJc w:val="left"/>
+      <w:pPr>
+        <w:ind w:left="4320" w:firstLine="2880"/>
+      </w:pPr>
+      <w:rPr/>
+    </w:lvl>
+  </w:abstractNum>
+  <w:abstractNum w:abstractNumId="3">
+    <w:lvl w:ilvl="0">
+      <w:start w:val="1"/>
+      <w:numFmt w:val="decimal"/>
+      <w:lvlText w:val="%1."/>
+      <w:lvlJc w:val="left"/>
+      <w:pPr>
+        <w:ind w:left="720" w:firstLine="360"/>
+      </w:pPr>
+      <w:rPr>
+        <w:u w:val="none"/>
+      </w:rPr>
+    </w:lvl>
+    <w:lvl w:ilvl="1">
+      <w:start w:val="1"/>
+      <w:numFmt w:val="lowerLetter"/>
+      <w:lvlText w:val="%2."/>
+      <w:lvlJc w:val="left"/>
+      <w:pPr>
+        <w:ind w:left="1440" w:firstLine="1080"/>
+      </w:pPr>
+      <w:rPr>
+        <w:u w:val="none"/>
+      </w:rPr>
+    </w:lvl>
+    <w:lvl w:ilvl="2">
+      <w:start w:val="1"/>
+      <w:numFmt w:val="lowerRoman"/>
+      <w:lvlText w:val="%3."/>
+      <w:lvlJc w:val="right"/>
+      <w:pPr>
+        <w:ind w:left="2160" w:firstLine="1800"/>
+      </w:pPr>
+      <w:rPr>
+        <w:u w:val="none"/>
+      </w:rPr>
+    </w:lvl>
+    <w:lvl w:ilvl="3">
+      <w:start w:val="1"/>
+      <w:numFmt w:val="decimal"/>
+      <w:lvlText w:val="%4."/>
+      <w:lvlJc w:val="left"/>
+      <w:pPr>
+        <w:ind w:left="2880" w:firstLine="2520"/>
+      </w:pPr>
+      <w:rPr>
+        <w:u w:val="none"/>
+      </w:rPr>
+    </w:lvl>
+    <w:lvl w:ilvl="4">
+      <w:start w:val="1"/>
+      <w:numFmt w:val="lowerLetter"/>
+      <w:lvlText w:val="%5."/>
+      <w:lvlJc w:val="left"/>
+      <w:pPr>
+        <w:ind w:left="3600" w:firstLine="3240"/>
+      </w:pPr>
+      <w:rPr>
+        <w:u w:val="none"/>
+      </w:rPr>
+    </w:lvl>
+    <w:lvl w:ilvl="5">
+      <w:start w:val="1"/>
+      <w:numFmt w:val="lowerRoman"/>
+      <w:lvlText w:val="%6."/>
+      <w:lvlJc w:val="right"/>
+      <w:pPr>
+        <w:ind w:left="4320" w:firstLine="3960"/>
+      </w:pPr>
+      <w:rPr>
+        <w:u w:val="none"/>
+      </w:rPr>
+    </w:lvl>
+    <w:lvl w:ilvl="6">
+      <w:start w:val="1"/>
+      <w:numFmt w:val="decimal"/>
+      <w:lvlText w:val="%7."/>
+      <w:lvlJc w:val="left"/>
+      <w:pPr>
+        <w:ind w:left="5040" w:firstLine="4680"/>
+      </w:pPr>
+      <w:rPr>
+        <w:u w:val="none"/>
+      </w:rPr>
+    </w:lvl>
+    <w:lvl w:ilvl="7">
+      <w:start w:val="1"/>
+      <w:numFmt w:val="lowerLetter"/>
+      <w:lvlText w:val="%8."/>
+      <w:lvlJc w:val="left"/>
+      <w:pPr>
+        <w:ind w:left="5760" w:firstLine="5400"/>
+      </w:pPr>
+      <w:rPr>
+        <w:u w:val="none"/>
+      </w:rPr>
+    </w:lvl>
+    <w:lvl w:ilvl="8">
+      <w:start w:val="1"/>
+      <w:numFmt w:val="lowerRoman"/>
+      <w:lvlText w:val="%9."/>
+      <w:lvlJc w:val="right"/>
+      <w:pPr>
+        <w:ind w:left="6480" w:firstLine="6120"/>
+      </w:pPr>
+      <w:rPr>
+        <w:u w:val="none"/>
+      </w:rPr>
+    </w:lvl>
+  </w:abstractNum>
+  <w:abstractNum w:abstractNumId="4">
     <w:lvl w:ilvl="0">
       <w:start w:val="1"/>
       <w:numFmt w:val="decimal"/>
@@ -761,6 +1436,12 @@
   </w:num>
   <w:num w:numId="2">
     <w:abstractNumId w:val="2"/>
+  </w:num>
+  <w:num w:numId="3">
+    <w:abstractNumId w:val="3"/>
+  </w:num>
+  <w:num w:numId="4">
+    <w:abstractNumId w:val="4"/>
   </w:num>
 </w:numbering>
 </file>

</xml_diff>